<commit_message>
se agrego verificacion con arbol punto 5
</commit_message>
<xml_diff>
--- a/PerroHortelano-Punto5/Desarrollo ejercicio.docx
+++ b/PerroHortelano-Punto5/Desarrollo ejercicio.docx
@@ -3,22 +3,7 @@
 <w:document xmlns:wpc="http://schemas.microsoft.com/office/word/2010/wordprocessingCanvas" xmlns:cx="http://schemas.microsoft.com/office/drawing/2014/chartex" xmlns:cx1="http://schemas.microsoft.com/office/drawing/2015/9/8/chartex" xmlns:cx2="http://schemas.microsoft.com/office/drawing/2015/10/21/chartex" xmlns:cx3="http://schemas.microsoft.com/office/drawing/2016/5/9/chartex" xmlns:cx4="http://schemas.microsoft.com/office/drawing/2016/5/10/chartex" xmlns:cx5="http://schemas.microsoft.com/office/drawing/2016/5/11/chartex" xmlns:cx6="http://schemas.microsoft.com/office/drawing/2016/5/12/chartex" xmlns:cx7="http://schemas.microsoft.com/office/drawing/2016/5/13/chartex" xmlns:cx8="http://schemas.microsoft.com/office/drawing/2016/5/14/chartex" xmlns:mc="http://schemas.openxmlformats.org/markup-compatibility/2006" xmlns:aink="http://schemas.microsoft.com/office/drawing/2016/ink" xmlns:am3d="http://schemas.microsoft.com/office/drawing/2017/model3d" xmlns:o="urn:schemas-microsoft-com:office:office" xmlns:oel="http://schemas.microsoft.com/office/2019/extlst" xmlns:r="http://schemas.openxmlformats.org/officeDocument/2006/relationships" xmlns:m="http://schemas.openxmlformats.org/officeDocument/2006/math" xmlns:v="urn:schemas-microsoft-com:vml" xmlns:wp14="http://schemas.microsoft.com/office/word/2010/wordprocessingDrawing" xmlns:wp="http://schemas.openxmlformats.org/drawingml/2006/wordprocessingDrawing" xmlns:w10="urn:schemas-microsoft-com:office:word" xmlns:w="http://schemas.openxmlformats.org/wordprocessingml/2006/main" xmlns:w14="http://schemas.microsoft.com/office/word/2010/wordml" xmlns:w15="http://schemas.microsoft.com/office/word/2012/wordml" xmlns:w16cex="http://schemas.microsoft.com/office/word/2018/wordml/cex" xmlns:w16cid="http://schemas.microsoft.com/office/word/2016/wordml/cid" xmlns:w16="http://schemas.microsoft.com/office/word/2018/wordml" xmlns:w16du="http://schemas.microsoft.com/office/word/2023/wordml/word16du" xmlns:w16sdtdh="http://schemas.microsoft.com/office/word/2020/wordml/sdtdatahash" xmlns:w16sdtfl="http://schemas.microsoft.com/office/word/2024/wordml/sdtformatlock" xmlns:w16se="http://schemas.microsoft.com/office/word/2015/wordml/symex" xmlns:wpg="http://schemas.microsoft.com/office/word/2010/wordprocessingGroup" xmlns:wpi="http://schemas.microsoft.com/office/word/2010/wordprocessingInk" xmlns:wne="http://schemas.microsoft.com/office/word/2006/wordml" xmlns:wps="http://schemas.microsoft.com/office/word/2010/wordprocessingShape" mc:Ignorable="w14 w15 w16se w16cid w16 w16cex w16sdtdh w16sdtfl w16du wp14">
   <w:body>
     <w:p>
-      <w:pPr>
-        <w:jc w:val="center"/>
-        <w:rPr>
-          <w:b/>
-          <w:bCs/>
-          <w:sz w:val="36"/>
-          <w:szCs w:val="36"/>
-        </w:rPr>
-      </w:pPr>
-      <w:r>
-        <w:rPr>
-          <w:b/>
-          <w:bCs/>
-          <w:sz w:val="36"/>
-          <w:szCs w:val="36"/>
-        </w:rPr>
+      <w:r>
         <w:t>EJERCICIO 5.</w:t>
       </w:r>
     </w:p>
@@ -741,260 +726,344 @@
         <w:rPr>
           <w:lang w:val="es-CO"/>
         </w:rPr>
+        <w:t xml:space="preserve"> </w:t>
+      </w:r>
+      <w:proofErr w:type="gramStart"/>
+      <w:r>
+        <w:rPr>
+          <w:lang w:val="es-CO"/>
+        </w:rPr>
+        <w:t>que</w:t>
+      </w:r>
+      <w:r>
+        <w:rPr>
+          <w:lang w:val="es-CO"/>
+        </w:rPr>
+        <w:t xml:space="preserve"> ?X</w:t>
+      </w:r>
+      <w:proofErr w:type="gramEnd"/>
+      <w:r>
+        <w:rPr>
+          <w:lang w:val="es-CO"/>
+        </w:rPr>
+        <w:t>2 es</w:t>
+      </w:r>
+      <w:r>
+        <w:rPr>
+          <w:lang w:val="es-CO"/>
+        </w:rPr>
+        <w:t xml:space="preserve"> su</w:t>
+      </w:r>
+      <w:r>
+        <w:rPr>
+          <w:lang w:val="es-CO"/>
+        </w:rPr>
+        <w:t xml:space="preserve"> hijo.</w:t>
+      </w:r>
+    </w:p>
+    <w:p>
+      <w:pPr>
+        <w:rPr>
+          <w:lang w:val="es-CO"/>
+        </w:rPr>
+      </w:pPr>
+      <w:r>
+        <w:rPr>
+          <w:lang w:val="es-CO"/>
+        </w:rPr>
+        <w:tab/>
+      </w:r>
+      <w:r>
+        <w:rPr>
+          <w:lang w:val="es-CO"/>
+        </w:rPr>
+        <w:tab/>
+      </w:r>
+      <w:proofErr w:type="gramStart"/>
+      <w:r>
+        <w:rPr>
+          <w:lang w:val="es-CO"/>
+        </w:rPr>
+        <w:t>?X</w:t>
+      </w:r>
+      <w:proofErr w:type="gramEnd"/>
+      <w:r>
+        <w:rPr>
+          <w:lang w:val="es-CO"/>
+        </w:rPr>
+        <w:t xml:space="preserve">7 tiene gran </w:t>
+      </w:r>
+      <w:proofErr w:type="gramStart"/>
+      <w:r>
+        <w:rPr>
+          <w:lang w:val="es-CO"/>
+        </w:rPr>
+        <w:t>status</w:t>
+      </w:r>
+      <w:proofErr w:type="gramEnd"/>
+    </w:p>
+    <w:p>
+      <w:pPr>
+        <w:rPr>
+          <w:lang w:val="es-CO"/>
+        </w:rPr>
+      </w:pPr>
+      <w:r>
+        <w:rPr>
+          <w:b/>
+          <w:bCs/>
+          <w:lang w:val="es-CO"/>
+        </w:rPr>
+        <w:t>Entonces</w:t>
+      </w:r>
+      <w:r>
+        <w:rPr>
+          <w:lang w:val="es-CO"/>
+        </w:rPr>
+        <w:t xml:space="preserve"> </w:t>
+      </w:r>
+      <w:proofErr w:type="gramStart"/>
+      <w:r>
+        <w:rPr>
+          <w:lang w:val="es-CO"/>
+        </w:rPr>
+        <w:tab/>
+        <w:t>?X</w:t>
+      </w:r>
+      <w:proofErr w:type="gramEnd"/>
+      <w:r>
+        <w:rPr>
+          <w:lang w:val="es-CO"/>
+        </w:rPr>
+        <w:t xml:space="preserve">2 tiene mejor </w:t>
+      </w:r>
+      <w:proofErr w:type="gramStart"/>
+      <w:r>
+        <w:rPr>
+          <w:lang w:val="es-CO"/>
+        </w:rPr>
+        <w:t>status</w:t>
+      </w:r>
+      <w:proofErr w:type="gramEnd"/>
+    </w:p>
+    <w:p>
+      <w:pPr>
+        <w:rPr>
+          <w:lang w:val="es-CO"/>
+        </w:rPr>
+      </w:pPr>
+    </w:p>
+    <w:p>
+      <w:pPr>
+        <w:rPr>
+          <w:b/>
+          <w:bCs/>
+          <w:lang w:val="es-CO"/>
+        </w:rPr>
+      </w:pPr>
+      <w:r>
+        <w:rPr>
+          <w:b/>
+          <w:bCs/>
+          <w:lang w:val="es-CO"/>
+        </w:rPr>
+        <w:t>R</w:t>
+      </w:r>
+      <w:r>
+        <w:rPr>
+          <w:b/>
+          <w:bCs/>
+          <w:lang w:val="es-CO"/>
+        </w:rPr>
+        <w:t>3</w:t>
+      </w:r>
+    </w:p>
+    <w:p>
+      <w:pPr>
+        <w:rPr>
+          <w:lang w:val="es-CO"/>
+        </w:rPr>
+      </w:pPr>
+      <w:r>
+        <w:rPr>
+          <w:b/>
+          <w:bCs/>
+          <w:lang w:val="es-CO"/>
+        </w:rPr>
+        <w:t xml:space="preserve">Si </w:t>
+      </w:r>
+      <w:r>
+        <w:rPr>
+          <w:b/>
+          <w:bCs/>
+          <w:lang w:val="es-CO"/>
+        </w:rPr>
+        <w:tab/>
+      </w:r>
+      <w:proofErr w:type="gramStart"/>
+      <w:r>
+        <w:rPr>
+          <w:b/>
+          <w:bCs/>
+          <w:lang w:val="es-CO"/>
+        </w:rPr>
+        <w:tab/>
+      </w:r>
+      <w:r>
+        <w:rPr>
+          <w:lang w:val="es-CO"/>
+        </w:rPr>
+        <w:t>?X</w:t>
+      </w:r>
+      <w:proofErr w:type="gramEnd"/>
+      <w:r>
+        <w:rPr>
+          <w:lang w:val="es-CO"/>
+        </w:rPr>
+        <w:t>6</w:t>
+      </w:r>
+      <w:r>
+        <w:rPr>
+          <w:lang w:val="es-CO"/>
+        </w:rPr>
+        <w:t xml:space="preserve"> quiere ayudar </w:t>
+      </w:r>
+      <w:proofErr w:type="gramStart"/>
+      <w:r>
+        <w:rPr>
+          <w:lang w:val="es-CO"/>
+        </w:rPr>
+        <w:t xml:space="preserve">a </w:t>
+      </w:r>
+      <w:r>
+        <w:rPr>
+          <w:lang w:val="es-CO"/>
+        </w:rPr>
+        <w:t>?X</w:t>
+      </w:r>
+      <w:proofErr w:type="gramEnd"/>
+      <w:r>
+        <w:rPr>
+          <w:lang w:val="es-CO"/>
+        </w:rPr>
+        <w:t>2</w:t>
+      </w:r>
+      <w:r>
+        <w:rPr>
+          <w:lang w:val="es-CO"/>
+        </w:rPr>
+        <w:t xml:space="preserve"> para estar </w:t>
+      </w:r>
+      <w:proofErr w:type="gramStart"/>
+      <w:r>
+        <w:rPr>
+          <w:lang w:val="es-CO"/>
+        </w:rPr>
+        <w:t xml:space="preserve">con </w:t>
+      </w:r>
+      <w:r>
+        <w:rPr>
+          <w:lang w:val="es-CO"/>
+        </w:rPr>
+        <w:t>?X</w:t>
+      </w:r>
+      <w:proofErr w:type="gramEnd"/>
+      <w:r>
+        <w:rPr>
+          <w:lang w:val="es-CO"/>
+        </w:rPr>
+        <w:t>1</w:t>
+      </w:r>
+    </w:p>
+    <w:p>
+      <w:pPr>
+        <w:rPr>
+          <w:lang w:val="es-CO"/>
+        </w:rPr>
+      </w:pPr>
+      <w:r>
+        <w:rPr>
+          <w:b/>
+          <w:bCs/>
+          <w:lang w:val="es-CO"/>
+        </w:rPr>
+        <w:t>Entonces</w:t>
+      </w:r>
+      <w:r>
+        <w:rPr>
+          <w:lang w:val="es-CO"/>
+        </w:rPr>
+        <w:t xml:space="preserve"> </w:t>
+      </w:r>
+      <w:proofErr w:type="gramStart"/>
+      <w:r>
+        <w:rPr>
+          <w:lang w:val="es-CO"/>
+        </w:rPr>
+        <w:tab/>
+      </w:r>
+      <w:r>
+        <w:rPr>
+          <w:lang w:val="es-CO"/>
+        </w:rPr>
+        <w:t>?X</w:t>
+      </w:r>
+      <w:proofErr w:type="gramEnd"/>
+      <w:r>
+        <w:rPr>
+          <w:lang w:val="es-CO"/>
+        </w:rPr>
+        <w:t>6 le hace</w:t>
+      </w:r>
+      <w:r>
+        <w:rPr>
+          <w:lang w:val="es-CO"/>
+        </w:rPr>
+        <w:t xml:space="preserve"> </w:t>
+      </w:r>
+      <w:proofErr w:type="gramStart"/>
+      <w:r>
+        <w:rPr>
+          <w:lang w:val="es-CO"/>
+        </w:rPr>
+        <w:t xml:space="preserve">creer </w:t>
+      </w:r>
+      <w:r>
+        <w:rPr>
+          <w:lang w:val="es-CO"/>
+        </w:rPr>
+        <w:t xml:space="preserve"> a  ?X</w:t>
+      </w:r>
+      <w:proofErr w:type="gramEnd"/>
+      <w:r>
+        <w:rPr>
+          <w:lang w:val="es-CO"/>
+        </w:rPr>
+        <w:t>7</w:t>
+      </w:r>
+      <w:r>
+        <w:rPr>
+          <w:lang w:val="es-CO"/>
+        </w:rPr>
         <w:t xml:space="preserve"> que</w:t>
       </w:r>
       <w:r>
         <w:rPr>
           <w:lang w:val="es-CO"/>
         </w:rPr>
-        <w:t xml:space="preserve"> ?X2 es</w:t>
-      </w:r>
-      <w:r>
-        <w:rPr>
-          <w:lang w:val="es-CO"/>
-        </w:rPr>
-        <w:t xml:space="preserve"> su</w:t>
-      </w:r>
-      <w:r>
-        <w:rPr>
-          <w:lang w:val="es-CO"/>
-        </w:rPr>
-        <w:t xml:space="preserve"> hijo.</w:t>
-      </w:r>
-    </w:p>
-    <w:p>
-      <w:pPr>
-        <w:rPr>
-          <w:lang w:val="es-CO"/>
-        </w:rPr>
-      </w:pPr>
-      <w:r>
-        <w:rPr>
-          <w:lang w:val="es-CO"/>
-        </w:rPr>
-        <w:tab/>
-      </w:r>
-      <w:r>
-        <w:rPr>
-          <w:lang w:val="es-CO"/>
-        </w:rPr>
-        <w:tab/>
-      </w:r>
-      <w:proofErr w:type="gramStart"/>
-      <w:r>
-        <w:rPr>
-          <w:lang w:val="es-CO"/>
-        </w:rPr>
-        <w:t>?X</w:t>
-      </w:r>
-      <w:proofErr w:type="gramEnd"/>
-      <w:r>
-        <w:rPr>
-          <w:lang w:val="es-CO"/>
-        </w:rPr>
-        <w:t>7</w:t>
-      </w:r>
-      <w:r>
-        <w:rPr>
-          <w:lang w:val="es-CO"/>
-        </w:rPr>
-        <w:t xml:space="preserve"> tiene gran </w:t>
-      </w:r>
-      <w:proofErr w:type="gramStart"/>
-      <w:r>
-        <w:rPr>
-          <w:lang w:val="es-CO"/>
-        </w:rPr>
-        <w:t>status</w:t>
-      </w:r>
-      <w:proofErr w:type="gramEnd"/>
-    </w:p>
-    <w:p>
-      <w:pPr>
-        <w:rPr>
-          <w:lang w:val="es-CO"/>
-        </w:rPr>
-      </w:pPr>
-      <w:r>
-        <w:rPr>
-          <w:b/>
-          <w:bCs/>
-          <w:lang w:val="es-CO"/>
-        </w:rPr>
-        <w:t>Entonces</w:t>
-      </w:r>
-      <w:r>
-        <w:rPr>
-          <w:lang w:val="es-CO"/>
-        </w:rPr>
         <w:t xml:space="preserve"> </w:t>
       </w:r>
-      <w:proofErr w:type="gramStart"/>
-      <w:r>
-        <w:rPr>
-          <w:lang w:val="es-CO"/>
-        </w:rPr>
-        <w:tab/>
-        <w:t>?X</w:t>
-      </w:r>
-      <w:proofErr w:type="gramEnd"/>
-      <w:r>
-        <w:rPr>
-          <w:lang w:val="es-CO"/>
-        </w:rPr>
-        <w:t xml:space="preserve">2 tiene mejor </w:t>
-      </w:r>
-      <w:proofErr w:type="gramStart"/>
-      <w:r>
-        <w:rPr>
-          <w:lang w:val="es-CO"/>
-        </w:rPr>
-        <w:t>status</w:t>
-      </w:r>
-      <w:proofErr w:type="gramEnd"/>
-    </w:p>
-    <w:p>
-      <w:pPr>
-        <w:rPr>
-          <w:lang w:val="es-CO"/>
-        </w:rPr>
-      </w:pPr>
-    </w:p>
-    <w:p>
-      <w:pPr>
-        <w:rPr>
-          <w:b/>
-          <w:bCs/>
-          <w:lang w:val="es-CO"/>
-        </w:rPr>
-      </w:pPr>
-      <w:r>
-        <w:rPr>
-          <w:b/>
-          <w:bCs/>
-          <w:lang w:val="es-CO"/>
-        </w:rPr>
-        <w:t>R</w:t>
-      </w:r>
-      <w:r>
-        <w:rPr>
-          <w:b/>
-          <w:bCs/>
-          <w:lang w:val="es-CO"/>
-        </w:rPr>
-        <w:t>3</w:t>
-      </w:r>
-    </w:p>
-    <w:p>
-      <w:pPr>
-        <w:rPr>
-          <w:lang w:val="es-CO"/>
-        </w:rPr>
-      </w:pPr>
-      <w:r>
-        <w:rPr>
-          <w:b/>
-          <w:bCs/>
-          <w:lang w:val="es-CO"/>
-        </w:rPr>
-        <w:t xml:space="preserve">Si </w:t>
-      </w:r>
-      <w:r>
-        <w:rPr>
-          <w:b/>
-          <w:bCs/>
-          <w:lang w:val="es-CO"/>
-        </w:rPr>
-        <w:tab/>
-      </w:r>
-      <w:proofErr w:type="gramStart"/>
-      <w:r>
-        <w:rPr>
-          <w:b/>
-          <w:bCs/>
-          <w:lang w:val="es-CO"/>
-        </w:rPr>
-        <w:tab/>
-      </w:r>
-      <w:r>
-        <w:rPr>
-          <w:lang w:val="es-CO"/>
-        </w:rPr>
-        <w:t>?X</w:t>
-      </w:r>
-      <w:proofErr w:type="gramEnd"/>
-      <w:r>
-        <w:rPr>
-          <w:lang w:val="es-CO"/>
-        </w:rPr>
-        <w:t>6</w:t>
-      </w:r>
-      <w:r>
-        <w:rPr>
-          <w:lang w:val="es-CO"/>
-        </w:rPr>
-        <w:t xml:space="preserve"> quiere ayudar </w:t>
-      </w:r>
-      <w:proofErr w:type="gramStart"/>
-      <w:r>
-        <w:rPr>
-          <w:lang w:val="es-CO"/>
-        </w:rPr>
-        <w:t xml:space="preserve">a </w:t>
-      </w:r>
-      <w:r>
-        <w:rPr>
-          <w:lang w:val="es-CO"/>
-        </w:rPr>
-        <w:t>?X</w:t>
-      </w:r>
-      <w:proofErr w:type="gramEnd"/>
-      <w:r>
-        <w:rPr>
-          <w:lang w:val="es-CO"/>
-        </w:rPr>
-        <w:t>2</w:t>
-      </w:r>
-      <w:r>
-        <w:rPr>
-          <w:lang w:val="es-CO"/>
-        </w:rPr>
-        <w:t xml:space="preserve"> para estar </w:t>
-      </w:r>
-      <w:proofErr w:type="gramStart"/>
-      <w:r>
-        <w:rPr>
-          <w:lang w:val="es-CO"/>
-        </w:rPr>
-        <w:t xml:space="preserve">con </w:t>
-      </w:r>
-      <w:r>
-        <w:rPr>
-          <w:lang w:val="es-CO"/>
-        </w:rPr>
-        <w:t>?X</w:t>
-      </w:r>
-      <w:proofErr w:type="gramEnd"/>
-      <w:r>
-        <w:rPr>
-          <w:lang w:val="es-CO"/>
-        </w:rPr>
-        <w:t>1</w:t>
-      </w:r>
-    </w:p>
-    <w:p>
-      <w:pPr>
-        <w:rPr>
-          <w:lang w:val="es-CO"/>
-        </w:rPr>
-      </w:pPr>
-      <w:r>
-        <w:rPr>
-          <w:b/>
-          <w:bCs/>
-          <w:lang w:val="es-CO"/>
-        </w:rPr>
-        <w:t>Entonces</w:t>
+      <w:r>
+        <w:rPr>
+          <w:lang w:val="es-CO"/>
+        </w:rPr>
+        <w:t>su</w:t>
+      </w:r>
+      <w:r>
+        <w:rPr>
+          <w:lang w:val="es-CO"/>
+        </w:rPr>
+        <w:t xml:space="preserve"> hijo</w:t>
       </w:r>
       <w:r>
         <w:rPr>
@@ -1007,95 +1076,7 @@
         <w:rPr>
           <w:lang w:val="es-CO"/>
         </w:rPr>
-        <w:tab/>
-      </w:r>
-      <w:r>
-        <w:rPr>
-          <w:lang w:val="es-CO"/>
-        </w:rPr>
-        <w:t>?X</w:t>
-      </w:r>
-      <w:proofErr w:type="gramEnd"/>
-      <w:r>
-        <w:rPr>
-          <w:lang w:val="es-CO"/>
-        </w:rPr>
-        <w:t>6 le hace</w:t>
-      </w:r>
-      <w:r>
-        <w:rPr>
-          <w:lang w:val="es-CO"/>
-        </w:rPr>
-        <w:t xml:space="preserve"> </w:t>
-      </w:r>
-      <w:proofErr w:type="gramStart"/>
-      <w:r>
-        <w:rPr>
-          <w:lang w:val="es-CO"/>
-        </w:rPr>
-        <w:t xml:space="preserve">creer </w:t>
-      </w:r>
-      <w:r>
-        <w:rPr>
-          <w:lang w:val="es-CO"/>
-        </w:rPr>
-        <w:t xml:space="preserve"> a  </w:t>
-      </w:r>
-      <w:r>
-        <w:rPr>
-          <w:lang w:val="es-CO"/>
-        </w:rPr>
-        <w:t>?X</w:t>
-      </w:r>
-      <w:proofErr w:type="gramEnd"/>
-      <w:r>
-        <w:rPr>
-          <w:lang w:val="es-CO"/>
-        </w:rPr>
-        <w:t>7</w:t>
-      </w:r>
-      <w:r>
-        <w:rPr>
-          <w:lang w:val="es-CO"/>
-        </w:rPr>
-        <w:t xml:space="preserve"> que</w:t>
-      </w:r>
-      <w:r>
-        <w:rPr>
-          <w:lang w:val="es-CO"/>
-        </w:rPr>
-        <w:t xml:space="preserve"> </w:t>
-      </w:r>
-      <w:r>
-        <w:rPr>
-          <w:lang w:val="es-CO"/>
-        </w:rPr>
-        <w:t>su</w:t>
-      </w:r>
-      <w:r>
-        <w:rPr>
-          <w:lang w:val="es-CO"/>
-        </w:rPr>
-        <w:t xml:space="preserve"> hijo</w:t>
-      </w:r>
-      <w:r>
-        <w:rPr>
-          <w:lang w:val="es-CO"/>
-        </w:rPr>
-        <w:t xml:space="preserve"> </w:t>
-      </w:r>
-      <w:proofErr w:type="gramStart"/>
-      <w:r>
-        <w:rPr>
-          <w:lang w:val="es-CO"/>
-        </w:rPr>
-        <w:t xml:space="preserve">es </w:t>
-      </w:r>
-      <w:r>
-        <w:rPr>
-          <w:lang w:val="es-CO"/>
-        </w:rPr>
-        <w:t>?X</w:t>
+        <w:t>es ?X</w:t>
       </w:r>
       <w:proofErr w:type="gramEnd"/>
       <w:r>
@@ -3376,17 +3357,7 @@
           <w:szCs w:val="23"/>
           <w:lang w:val="es-CO"/>
         </w:rPr>
-        <w:t xml:space="preserve">Mujer </w:t>
-      </w:r>
-      <w:r>
-        <w:rPr>
-          <w:rFonts w:ascii="Lato" w:hAnsi="Lato"/>
-          <w:color w:val="1D2125"/>
-          <w:sz w:val="23"/>
-          <w:szCs w:val="23"/>
-          <w:lang w:val="es-CO"/>
-        </w:rPr>
-        <w:t>soltera</w:t>
+        <w:t>Mujer soltera</w:t>
       </w:r>
     </w:p>
     <w:p>
@@ -3414,17 +3385,7 @@
           <w:szCs w:val="23"/>
           <w:lang w:val="es-CO"/>
         </w:rPr>
-        <w:t xml:space="preserve">Mujer </w:t>
-      </w:r>
-      <w:r>
-        <w:rPr>
-          <w:rFonts w:ascii="Lato" w:hAnsi="Lato"/>
-          <w:color w:val="1D2125"/>
-          <w:sz w:val="23"/>
-          <w:szCs w:val="23"/>
-          <w:lang w:val="es-CO"/>
-        </w:rPr>
-        <w:t>rica</w:t>
+        <w:t>Mujer rica</w:t>
       </w:r>
     </w:p>
     <w:p>
@@ -3452,17 +3413,7 @@
           <w:szCs w:val="23"/>
           <w:lang w:val="es-CO"/>
         </w:rPr>
-        <w:t xml:space="preserve">Mujer </w:t>
-      </w:r>
-      <w:r>
-        <w:rPr>
-          <w:rFonts w:ascii="Lato" w:hAnsi="Lato"/>
-          <w:color w:val="1D2125"/>
-          <w:sz w:val="23"/>
-          <w:szCs w:val="23"/>
-          <w:lang w:val="es-CO"/>
-        </w:rPr>
-        <w:t>poderosa</w:t>
+        <w:t>Mujer poderosa</w:t>
       </w:r>
     </w:p>
     <w:p>
@@ -3789,6 +3740,10 @@
     <w:p>
       <w:pPr>
         <w:pStyle w:val="NormalWeb"/>
+        <w:numPr>
+          <w:ilvl w:val="0"/>
+          <w:numId w:val="2"/>
+        </w:numPr>
         <w:shd w:val="clear" w:color="auto" w:fill="FFFFFF"/>
         <w:spacing w:before="0" w:beforeAutospacing="0"/>
         <w:rPr>
@@ -3799,6 +3754,39 @@
           <w:lang w:val="es-CO"/>
         </w:rPr>
       </w:pPr>
+      <w:r>
+        <w:rPr>
+          <w:rFonts w:ascii="Lato" w:hAnsi="Lato"/>
+          <w:color w:val="1D2125"/>
+          <w:sz w:val="23"/>
+          <w:szCs w:val="23"/>
+          <w:lang w:val="es-CO"/>
+        </w:rPr>
+        <w:t>Escudero es criado de mayordomo.</w:t>
+      </w:r>
+    </w:p>
+    <w:p>
+      <w:pPr>
+        <w:rPr>
+          <w:rFonts w:ascii="Lato" w:eastAsia="Times New Roman" w:hAnsi="Lato" w:cs="Times New Roman"/>
+          <w:color w:val="1D2125"/>
+          <w:kern w:val="0"/>
+          <w:sz w:val="23"/>
+          <w:szCs w:val="23"/>
+          <w:lang w:val="es-CO"/>
+          <w14:ligatures w14:val="none"/>
+        </w:rPr>
+      </w:pPr>
+      <w:r>
+        <w:rPr>
+          <w:rFonts w:ascii="Lato" w:hAnsi="Lato"/>
+          <w:color w:val="1D2125"/>
+          <w:sz w:val="23"/>
+          <w:szCs w:val="23"/>
+          <w:lang w:val="es-CO"/>
+        </w:rPr>
+        <w:br w:type="page"/>
+      </w:r>
     </w:p>
     <w:p>
       <w:pPr>
@@ -3819,12 +3807,245 @@
           <w:bCs/>
           <w:lang w:val="es-CO"/>
         </w:rPr>
+        <w:lastRenderedPageBreak/>
         <w:t>Verificación</w:t>
       </w:r>
+      <w:r>
+        <w:rPr>
+          <w:b/>
+          <w:bCs/>
+          <w:lang w:val="es-CO"/>
+        </w:rPr>
+        <w:t xml:space="preserve"> con árbol</w:t>
+      </w:r>
+    </w:p>
+    <w:p>
+      <w:pPr>
+        <w:ind w:left="720"/>
+        <w:rPr>
+          <w:lang w:val="es-CO"/>
+        </w:rPr>
+      </w:pPr>
+      <w:r>
+        <w:rPr>
+          <w:lang w:val="es-CO"/>
+        </w:rPr>
+        <w:t>Los siguientes son los enlaces planteados en el ejercicio</w:t>
+      </w:r>
+    </w:p>
+    <w:p>
+      <w:pPr>
+        <w:ind w:left="360"/>
+        <w:rPr>
+          <w:lang w:val="es-CO"/>
+        </w:rPr>
+      </w:pPr>
+      <w:r>
+        <w:rPr>
+          <w:noProof/>
+        </w:rPr>
+        <w:drawing>
+          <wp:inline distT="0" distB="0" distL="0" distR="0" wp14:anchorId="51AC9237" wp14:editId="236DEE8E">
+            <wp:extent cx="5816923" cy="6741042"/>
+            <wp:effectExtent l="0" t="0" r="0" b="0"/>
+            <wp:docPr id="1054163713" name="Picture 1" descr="A black background with a black square&#10;&#10;AI-generated content may be incorrect."/>
+            <wp:cNvGraphicFramePr>
+              <a:graphicFrameLocks xmlns:a="http://schemas.openxmlformats.org/drawingml/2006/main" noChangeAspect="1"/>
+            </wp:cNvGraphicFramePr>
+            <a:graphic xmlns:a="http://schemas.openxmlformats.org/drawingml/2006/main">
+              <a:graphicData uri="http://schemas.openxmlformats.org/drawingml/2006/picture">
+                <pic:pic xmlns:pic="http://schemas.openxmlformats.org/drawingml/2006/picture">
+                  <pic:nvPicPr>
+                    <pic:cNvPr id="1054163713" name="Picture 1" descr="A black background with a black square&#10;&#10;AI-generated content may be incorrect."/>
+                    <pic:cNvPicPr>
+                      <a:picLocks noChangeAspect="1" noChangeArrowheads="1"/>
+                    </pic:cNvPicPr>
+                  </pic:nvPicPr>
+                  <pic:blipFill>
+                    <a:blip r:embed="rId6" cstate="print">
+                      <a:extLst>
+                        <a:ext uri="{28A0092B-C50C-407E-A947-70E740481C1C}">
+                          <a14:useLocalDpi xmlns:a14="http://schemas.microsoft.com/office/drawing/2010/main" val="0"/>
+                        </a:ext>
+                      </a:extLst>
+                    </a:blip>
+                    <a:srcRect/>
+                    <a:stretch>
+                      <a:fillRect/>
+                    </a:stretch>
+                  </pic:blipFill>
+                  <pic:spPr bwMode="auto">
+                    <a:xfrm>
+                      <a:off x="0" y="0"/>
+                      <a:ext cx="5831295" cy="6757697"/>
+                    </a:xfrm>
+                    <a:prstGeom prst="rect">
+                      <a:avLst/>
+                    </a:prstGeom>
+                    <a:noFill/>
+                    <a:ln>
+                      <a:noFill/>
+                    </a:ln>
+                  </pic:spPr>
+                </pic:pic>
+              </a:graphicData>
+            </a:graphic>
+          </wp:inline>
+        </w:drawing>
+      </w:r>
+    </w:p>
+    <w:p>
+      <w:pPr>
+        <w:ind w:left="360"/>
+        <w:rPr>
+          <w:lang w:val="es-CO"/>
+        </w:rPr>
+      </w:pPr>
+    </w:p>
+    <w:p>
+      <w:pPr>
+        <w:ind w:left="360"/>
+        <w:rPr>
+          <w:lang w:val="es-CO"/>
+        </w:rPr>
+      </w:pPr>
+      <w:r>
+        <w:rPr>
+          <w:lang w:val="es-CO"/>
+        </w:rPr>
+        <w:t>Luego super ponemos estos enlaces sobre nuestro árbol:</w:t>
+      </w:r>
+    </w:p>
+    <w:p>
+      <w:pPr>
+        <w:ind w:left="360"/>
+        <w:rPr>
+          <w:lang w:val="es-CO"/>
+        </w:rPr>
+      </w:pPr>
+      <w:r>
+        <w:rPr>
+          <w:noProof/>
+        </w:rPr>
+        <w:lastRenderedPageBreak/>
+        <w:drawing>
+          <wp:inline distT="0" distB="0" distL="0" distR="0" wp14:anchorId="6FEACEFE" wp14:editId="3382290F">
+            <wp:extent cx="5049672" cy="8073495"/>
+            <wp:effectExtent l="0" t="0" r="0" b="3810"/>
+            <wp:docPr id="1198963836" name="Picture 2" descr="A black background with red rectangles&#10;&#10;AI-generated content may be incorrect."/>
+            <wp:cNvGraphicFramePr>
+              <a:graphicFrameLocks xmlns:a="http://schemas.openxmlformats.org/drawingml/2006/main" noChangeAspect="1"/>
+            </wp:cNvGraphicFramePr>
+            <a:graphic xmlns:a="http://schemas.openxmlformats.org/drawingml/2006/main">
+              <a:graphicData uri="http://schemas.openxmlformats.org/drawingml/2006/picture">
+                <pic:pic xmlns:pic="http://schemas.openxmlformats.org/drawingml/2006/picture">
+                  <pic:nvPicPr>
+                    <pic:cNvPr id="1198963836" name="Picture 2" descr="A black background with red rectangles&#10;&#10;AI-generated content may be incorrect."/>
+                    <pic:cNvPicPr>
+                      <a:picLocks noChangeAspect="1" noChangeArrowheads="1"/>
+                    </pic:cNvPicPr>
+                  </pic:nvPicPr>
+                  <pic:blipFill>
+                    <a:blip r:embed="rId7" cstate="print">
+                      <a:extLst>
+                        <a:ext uri="{28A0092B-C50C-407E-A947-70E740481C1C}">
+                          <a14:useLocalDpi xmlns:a14="http://schemas.microsoft.com/office/drawing/2010/main" val="0"/>
+                        </a:ext>
+                      </a:extLst>
+                    </a:blip>
+                    <a:srcRect/>
+                    <a:stretch>
+                      <a:fillRect/>
+                    </a:stretch>
+                  </pic:blipFill>
+                  <pic:spPr bwMode="auto">
+                    <a:xfrm>
+                      <a:off x="0" y="0"/>
+                      <a:ext cx="5052044" cy="8077288"/>
+                    </a:xfrm>
+                    <a:prstGeom prst="rect">
+                      <a:avLst/>
+                    </a:prstGeom>
+                    <a:noFill/>
+                    <a:ln>
+                      <a:noFill/>
+                    </a:ln>
+                  </pic:spPr>
+                </pic:pic>
+              </a:graphicData>
+            </a:graphic>
+          </wp:inline>
+        </w:drawing>
+      </w:r>
+    </w:p>
+    <w:p>
+      <w:pPr>
+        <w:ind w:left="360"/>
+        <w:rPr>
+          <w:lang w:val="es-CO"/>
+        </w:rPr>
+      </w:pPr>
+      <w:r>
+        <w:rPr>
+          <w:lang w:val="es-CO"/>
+        </w:rPr>
+        <w:lastRenderedPageBreak/>
+        <w:t xml:space="preserve">Y vemos </w:t>
+      </w:r>
+      <w:proofErr w:type="gramStart"/>
+      <w:r>
+        <w:rPr>
+          <w:lang w:val="es-CO"/>
+        </w:rPr>
+        <w:t>que</w:t>
+      </w:r>
+      <w:proofErr w:type="gramEnd"/>
+      <w:r>
+        <w:rPr>
+          <w:lang w:val="es-CO"/>
+        </w:rPr>
+        <w:t xml:space="preserve"> </w:t>
+      </w:r>
+      <w:r>
+        <w:rPr>
+          <w:lang w:val="es-CO"/>
+        </w:rPr>
+        <w:t>si logra engañar a una persona, que haga el papel del Conde Ludovico, se puede llegar a que el Mayordomo se case con la mujer.</w:t>
+      </w:r>
+    </w:p>
+    <w:p>
+      <w:pPr>
+        <w:ind w:left="360"/>
+        <w:rPr>
+          <w:lang w:val="es-CO"/>
+        </w:rPr>
+      </w:pPr>
     </w:p>
     <w:p>
       <w:pPr>
         <w:pStyle w:val="ListParagraph"/>
+        <w:numPr>
+          <w:ilvl w:val="0"/>
+          <w:numId w:val="1"/>
+        </w:numPr>
+        <w:rPr>
+          <w:b/>
+          <w:bCs/>
+          <w:lang w:val="es-CO"/>
+        </w:rPr>
+      </w:pPr>
+      <w:r>
+        <w:rPr>
+          <w:b/>
+          <w:bCs/>
+          <w:lang w:val="es-CO"/>
+        </w:rPr>
+        <w:t>Verificación con reglas.</w:t>
+      </w:r>
+    </w:p>
+    <w:p>
+      <w:pPr>
+        <w:pStyle w:val="ListParagraph"/>
         <w:rPr>
           <w:lang w:val="es-CO"/>
         </w:rPr>
@@ -3864,13 +4085,7 @@
         <w:rPr>
           <w:lang w:val="es-CO"/>
         </w:rPr>
-        <w:t>(</w:t>
-      </w:r>
-      <w:r>
-        <w:rPr>
-          <w:lang w:val="es-CO"/>
-        </w:rPr>
-        <w:t>?X</w:t>
+        <w:t>(?X</w:t>
       </w:r>
       <w:proofErr w:type="gramEnd"/>
       <w:r>
@@ -3891,13 +4106,7 @@
         <w:rPr>
           <w:lang w:val="es-CO"/>
         </w:rPr>
-        <w:t>1</w:t>
-      </w:r>
-      <w:r>
-        <w:rPr>
-          <w:lang w:val="es-CO"/>
-        </w:rPr>
-        <w:t>)</w:t>
+        <w:t>1)</w:t>
       </w:r>
       <w:r>
         <w:rPr>
@@ -4358,13 +4567,7 @@
         <w:rPr>
           <w:lang w:val="es-CO"/>
         </w:rPr>
-        <w:t xml:space="preserve"> hijo</w:t>
-      </w:r>
-      <w:r>
-        <w:rPr>
-          <w:lang w:val="es-CO"/>
-        </w:rPr>
-        <w:t xml:space="preserve">. Y lo encontramos en R3. Pero otra vez, no tenemos ninguna afirmación que coincida con su antecedente. </w:t>
+        <w:t xml:space="preserve"> hijo. Y lo encontramos en R3. Pero otra vez, no tenemos ninguna afirmación que coincida con su antecedente. </w:t>
       </w:r>
     </w:p>
     <w:p>
@@ -4388,8 +4591,9 @@
           <w:szCs w:val="23"/>
           <w:lang w:val="es-CO"/>
         </w:rPr>
-        <w:t>b</w:t>
-      </w:r>
+        <w:t xml:space="preserve">buscamos el </w:t>
+      </w:r>
+      <w:proofErr w:type="gramStart"/>
       <w:r>
         <w:rPr>
           <w:rFonts w:ascii="Lato" w:hAnsi="Lato"/>
@@ -4398,17 +4602,6 @@
           <w:szCs w:val="23"/>
           <w:lang w:val="es-CO"/>
         </w:rPr>
-        <w:t xml:space="preserve">uscamos el </w:t>
-      </w:r>
-      <w:proofErr w:type="gramStart"/>
-      <w:r>
-        <w:rPr>
-          <w:rFonts w:ascii="Lato" w:hAnsi="Lato"/>
-          <w:color w:val="1D2125"/>
-          <w:sz w:val="23"/>
-          <w:szCs w:val="23"/>
-          <w:lang w:val="es-CO"/>
-        </w:rPr>
         <w:t xml:space="preserve">consecuente </w:t>
       </w:r>
       <w:r>
@@ -4488,13 +4681,7 @@
         <w:rPr>
           <w:lang w:val="es-CO"/>
         </w:rPr>
-        <w:t>4</w:t>
-      </w:r>
-      <w:r>
-        <w:rPr>
-          <w:lang w:val="es-CO"/>
-        </w:rPr>
-        <w:t>. Pero no tenemos afirmación con su antecedente. Así que buscamos un consecuente.</w:t>
+        <w:t>4. Pero no tenemos afirmación con su antecedente. Así que buscamos un consecuente.</w:t>
       </w:r>
     </w:p>
     <w:p>
@@ -4515,13 +4702,7 @@
         <w:rPr>
           <w:lang w:val="es-CO"/>
         </w:rPr>
-        <w:t xml:space="preserve">consecuente </w:t>
-      </w:r>
-      <w:r>
-        <w:rPr>
-          <w:lang w:val="es-CO"/>
-        </w:rPr>
-        <w:t>?X</w:t>
+        <w:t>consecuente ?X</w:t>
       </w:r>
       <w:proofErr w:type="gramEnd"/>
       <w:r>
@@ -4574,13 +4755,7 @@
         <w:rPr>
           <w:lang w:val="es-CO"/>
         </w:rPr>
-        <w:t>4</w:t>
-      </w:r>
-      <w:r>
-        <w:rPr>
-          <w:lang w:val="es-CO"/>
-        </w:rPr>
-        <w:t xml:space="preserve"> y lo encontramos en R</w:t>
+        <w:t>4 y lo encontramos en R</w:t>
       </w:r>
       <w:r>
         <w:rPr>
@@ -4599,13 +4774,7 @@
         <w:rPr>
           <w:lang w:val="es-CO"/>
         </w:rPr>
-        <w:t xml:space="preserve">antecedente </w:t>
-      </w:r>
-      <w:r>
-        <w:rPr>
-          <w:lang w:val="es-CO"/>
-        </w:rPr>
-        <w:t>?X</w:t>
+        <w:t>antecedente ?X</w:t>
       </w:r>
       <w:proofErr w:type="gramEnd"/>
       <w:r>
@@ -4658,13 +4827,7 @@
         <w:rPr>
           <w:lang w:val="es-CO"/>
         </w:rPr>
-        <w:t>6</w:t>
-      </w:r>
-      <w:r>
-        <w:rPr>
-          <w:lang w:val="es-CO"/>
-        </w:rPr>
-        <w:t xml:space="preserve"> coincide con la afirmación: “</w:t>
+        <w:t>6 coincide con la afirmación: “</w:t>
       </w:r>
       <w:r>
         <w:rPr>
@@ -5011,7 +5174,25 @@
           <w:iCs/>
           <w:lang w:val="es-CO"/>
         </w:rPr>
-        <w:t>Escudero</w:t>
+        <w:t>Escudero es criado de Mayordomo</w:t>
+      </w:r>
+      <w:r>
+        <w:rPr>
+          <w:lang w:val="es-CO"/>
+        </w:rPr>
+        <w:t>, también coincide. Y tenemos el consecuente de R</w:t>
+      </w:r>
+      <w:r>
+        <w:rPr>
+          <w:lang w:val="es-CO"/>
+        </w:rPr>
+        <w:t>5</w:t>
+      </w:r>
+      <w:r>
+        <w:rPr>
+          <w:lang w:val="es-CO"/>
+        </w:rPr>
+        <w:t xml:space="preserve">: </w:t>
       </w:r>
       <w:r>
         <w:rPr>
@@ -5021,9 +5202,12 @@
           <w:iCs/>
           <w:lang w:val="es-CO"/>
         </w:rPr>
-        <w:t xml:space="preserve"> es criado de </w:t>
-      </w:r>
-      <w:r>
+        <w:t>Escudero engaña a Pretendiente 1 y Pretendiente 2.</w:t>
+      </w:r>
+    </w:p>
+    <w:p>
+      <w:pPr>
+        <w:ind w:left="720"/>
         <w:rPr>
           <w:b/>
           <w:bCs/>
@@ -5031,27 +5215,11 @@
           <w:iCs/>
           <w:lang w:val="es-CO"/>
         </w:rPr>
-        <w:t>Mayordomo</w:t>
-      </w:r>
-      <w:r>
-        <w:rPr>
-          <w:lang w:val="es-CO"/>
-        </w:rPr>
-        <w:t>, también coincide. Y tenemos el consecuente de R</w:t>
-      </w:r>
-      <w:r>
-        <w:rPr>
-          <w:lang w:val="es-CO"/>
-        </w:rPr>
-        <w:t>5</w:t>
-      </w:r>
-      <w:r>
-        <w:rPr>
-          <w:lang w:val="es-CO"/>
-        </w:rPr>
-        <w:t xml:space="preserve">: </w:t>
-      </w:r>
-      <w:r>
+      </w:pPr>
+    </w:p>
+    <w:p>
+      <w:pPr>
+        <w:ind w:left="720"/>
         <w:rPr>
           <w:b/>
           <w:bCs/>
@@ -5059,12 +5227,15 @@
           <w:iCs/>
           <w:lang w:val="es-CO"/>
         </w:rPr>
-        <w:t>Escudero engaña a Pretendiente 1 y Pretendiente 2.</w:t>
-      </w:r>
-    </w:p>
-    <w:p>
-      <w:pPr>
-        <w:ind w:left="720"/>
+      </w:pPr>
+      <w:r>
+        <w:rPr>
+          <w:lang w:val="es-CO"/>
+        </w:rPr>
+        <w:lastRenderedPageBreak/>
+        <w:t xml:space="preserve">Con </w:t>
+      </w:r>
+      <w:r>
         <w:rPr>
           <w:b/>
           <w:bCs/>
@@ -5072,11 +5243,27 @@
           <w:iCs/>
           <w:lang w:val="es-CO"/>
         </w:rPr>
-      </w:pPr>
-    </w:p>
-    <w:p>
-      <w:pPr>
-        <w:ind w:left="720"/>
+        <w:t>Escudero engaña a Pretendiente 1 y Pretendiente 2</w:t>
+      </w:r>
+      <w:r>
+        <w:rPr>
+          <w:lang w:val="es-CO"/>
+        </w:rPr>
+        <w:t>, se cumple el consecuente de R</w:t>
+      </w:r>
+      <w:r>
+        <w:rPr>
+          <w:lang w:val="es-CO"/>
+        </w:rPr>
+        <w:t>4</w:t>
+      </w:r>
+      <w:r>
+        <w:rPr>
+          <w:lang w:val="es-CO"/>
+        </w:rPr>
+        <w:t xml:space="preserve">: </w:t>
+      </w:r>
+      <w:r>
         <w:rPr>
           <w:b/>
           <w:bCs/>
@@ -5084,12 +5271,7 @@
           <w:iCs/>
           <w:lang w:val="es-CO"/>
         </w:rPr>
-      </w:pPr>
-      <w:r>
-        <w:rPr>
-          <w:lang w:val="es-CO"/>
-        </w:rPr>
-        <w:t xml:space="preserve">Con </w:t>
+        <w:t>Escudero quiere ayudar a Mayordomo para estar con Mujer</w:t>
       </w:r>
       <w:r>
         <w:rPr>
@@ -5099,27 +5281,12 @@
           <w:iCs/>
           <w:lang w:val="es-CO"/>
         </w:rPr>
-        <w:t>Escudero engaña a Pretendiente 1 y Pretendiente 2</w:t>
-      </w:r>
-      <w:r>
-        <w:rPr>
-          <w:lang w:val="es-CO"/>
-        </w:rPr>
-        <w:t>, se cumple el consecuente de R</w:t>
-      </w:r>
-      <w:r>
-        <w:rPr>
-          <w:lang w:val="es-CO"/>
-        </w:rPr>
-        <w:t>4</w:t>
-      </w:r>
-      <w:r>
-        <w:rPr>
-          <w:lang w:val="es-CO"/>
-        </w:rPr>
-        <w:t xml:space="preserve">: </w:t>
-      </w:r>
-      <w:r>
+        <w:t>.</w:t>
+      </w:r>
+    </w:p>
+    <w:p>
+      <w:pPr>
+        <w:ind w:left="720"/>
         <w:rPr>
           <w:b/>
           <w:bCs/>
@@ -5127,9 +5294,11 @@
           <w:iCs/>
           <w:lang w:val="es-CO"/>
         </w:rPr>
-        <w:t>Escudero quiere ayudar a Mayordomo</w:t>
-      </w:r>
-      <w:r>
+      </w:pPr>
+    </w:p>
+    <w:p>
+      <w:pPr>
+        <w:ind w:left="720"/>
         <w:rPr>
           <w:b/>
           <w:bCs/>
@@ -5137,7 +5306,12 @@
           <w:iCs/>
           <w:lang w:val="es-CO"/>
         </w:rPr>
-        <w:t xml:space="preserve"> </w:t>
+      </w:pPr>
+      <w:r>
+        <w:rPr>
+          <w:lang w:val="es-CO"/>
+        </w:rPr>
+        <w:t>Como se cumple</w:t>
       </w:r>
       <w:r>
         <w:rPr>
@@ -5147,7 +5321,7 @@
           <w:iCs/>
           <w:lang w:val="es-CO"/>
         </w:rPr>
-        <w:t>para estar con Mujer</w:t>
+        <w:t xml:space="preserve"> </w:t>
       </w:r>
       <w:r>
         <w:rPr>
@@ -5157,12 +5331,9 @@
           <w:iCs/>
           <w:lang w:val="es-CO"/>
         </w:rPr>
-        <w:t>.</w:t>
-      </w:r>
-    </w:p>
-    <w:p>
-      <w:pPr>
-        <w:ind w:left="720"/>
+        <w:t>Escudero quiere ayudar a Mayordomo para estar con Mujer</w:t>
+      </w:r>
+      <w:r>
         <w:rPr>
           <w:b/>
           <w:bCs/>
@@ -5170,11 +5341,15 @@
           <w:iCs/>
           <w:lang w:val="es-CO"/>
         </w:rPr>
-      </w:pPr>
-    </w:p>
-    <w:p>
-      <w:pPr>
-        <w:ind w:left="720"/>
+        <w:t xml:space="preserve">. </w:t>
+      </w:r>
+      <w:r>
+        <w:rPr>
+          <w:lang w:val="es-CO"/>
+        </w:rPr>
+        <w:t xml:space="preserve">Tenemos el consecuente de R3: </w:t>
+      </w:r>
+      <w:r>
         <w:rPr>
           <w:b/>
           <w:bCs/>
@@ -5182,13 +5357,9 @@
           <w:iCs/>
           <w:lang w:val="es-CO"/>
         </w:rPr>
-      </w:pPr>
-      <w:r>
-        <w:rPr>
-          <w:lang w:val="es-CO"/>
-        </w:rPr>
-        <w:t>Como se cumple</w:t>
-      </w:r>
+        <w:t xml:space="preserve">Escudero le hace creer </w:t>
+      </w:r>
+      <w:proofErr w:type="gramStart"/>
       <w:r>
         <w:rPr>
           <w:b/>
@@ -5197,8 +5368,9 @@
           <w:iCs/>
           <w:lang w:val="es-CO"/>
         </w:rPr>
-        <w:t xml:space="preserve"> </w:t>
-      </w:r>
+        <w:t>a  ?</w:t>
+      </w:r>
+      <w:proofErr w:type="gramEnd"/>
       <w:r>
         <w:rPr>
           <w:b/>
@@ -5207,9 +5379,12 @@
           <w:iCs/>
           <w:lang w:val="es-CO"/>
         </w:rPr>
-        <w:t>Escudero quiere ayudar a Mayordomo para estar con Mujer</w:t>
-      </w:r>
-      <w:r>
+        <w:t>X7 que Mayordomo es su hijo.</w:t>
+      </w:r>
+    </w:p>
+    <w:p>
+      <w:pPr>
+        <w:ind w:left="720"/>
         <w:rPr>
           <w:b/>
           <w:bCs/>
@@ -5217,7 +5392,54 @@
           <w:iCs/>
           <w:lang w:val="es-CO"/>
         </w:rPr>
-        <w:t>.</w:t>
+      </w:pPr>
+    </w:p>
+    <w:p>
+      <w:pPr>
+        <w:ind w:left="720"/>
+        <w:rPr>
+          <w:lang w:val="es-CO"/>
+        </w:rPr>
+      </w:pPr>
+      <w:r>
+        <w:rPr>
+          <w:lang w:val="es-CO"/>
+        </w:rPr>
+        <w:t xml:space="preserve">Y no tenemos información de quien </w:t>
+      </w:r>
+      <w:proofErr w:type="gramStart"/>
+      <w:r>
+        <w:rPr>
+          <w:lang w:val="es-CO"/>
+        </w:rPr>
+        <w:t>es ?X</w:t>
+      </w:r>
+      <w:proofErr w:type="gramEnd"/>
+      <w:r>
+        <w:rPr>
+          <w:lang w:val="es-CO"/>
+        </w:rPr>
+        <w:t xml:space="preserve">7, así que podemos asumir que tiene gran </w:t>
+      </w:r>
+      <w:proofErr w:type="gramStart"/>
+      <w:r>
+        <w:rPr>
+          <w:lang w:val="es-CO"/>
+        </w:rPr>
+        <w:t>status</w:t>
+      </w:r>
+      <w:proofErr w:type="gramEnd"/>
+      <w:r>
+        <w:rPr>
+          <w:lang w:val="es-CO"/>
+        </w:rPr>
+        <w:t>, con</w:t>
+      </w:r>
+      <w:r>
+        <w:rPr>
+          <w:lang w:val="es-CO"/>
+        </w:rPr>
+        <w:t xml:space="preserve"> esto, podemos tener el consecuente de R2: </w:t>
       </w:r>
       <w:r>
         <w:rPr>
@@ -5227,13 +5449,13 @@
           <w:iCs/>
           <w:lang w:val="es-CO"/>
         </w:rPr>
+        <w:t>Mayordomo</w:t>
+      </w:r>
+      <w:r>
+        <w:rPr>
+          <w:lang w:val="es-CO"/>
+        </w:rPr>
         <w:t xml:space="preserve"> </w:t>
-      </w:r>
-      <w:r>
-        <w:rPr>
-          <w:lang w:val="es-CO"/>
-        </w:rPr>
-        <w:t xml:space="preserve">Tenemos el consecuente de R3: </w:t>
       </w:r>
       <w:r>
         <w:rPr>
@@ -5243,8 +5465,9 @@
           <w:iCs/>
           <w:lang w:val="es-CO"/>
         </w:rPr>
-        <w:t xml:space="preserve">Escudero le hace </w:t>
-      </w:r>
+        <w:t xml:space="preserve">tiene mejor </w:t>
+      </w:r>
+      <w:proofErr w:type="gramStart"/>
       <w:r>
         <w:rPr>
           <w:b/>
@@ -5253,9 +5476,9 @@
           <w:iCs/>
           <w:lang w:val="es-CO"/>
         </w:rPr>
-        <w:t xml:space="preserve">creer </w:t>
-      </w:r>
-      <w:proofErr w:type="gramStart"/>
+        <w:t>status</w:t>
+      </w:r>
+      <w:proofErr w:type="gramEnd"/>
       <w:r>
         <w:rPr>
           <w:b/>
@@ -5264,7 +5487,13 @@
           <w:iCs/>
           <w:lang w:val="es-CO"/>
         </w:rPr>
-        <w:t>a</w:t>
+        <w:t xml:space="preserve">. </w:t>
+      </w:r>
+      <w:r>
+        <w:rPr>
+          <w:lang w:val="es-CO"/>
+        </w:rPr>
+        <w:t>Y por lo tanto se nos cumple el consecuente de R1:</w:t>
       </w:r>
       <w:r>
         <w:rPr>
@@ -5274,9 +5503,8 @@
           <w:iCs/>
           <w:lang w:val="es-CO"/>
         </w:rPr>
-        <w:t xml:space="preserve">  ?</w:t>
-      </w:r>
-      <w:proofErr w:type="gramEnd"/>
+        <w:t xml:space="preserve"> </w:t>
+      </w:r>
       <w:r>
         <w:rPr>
           <w:b/>
@@ -5285,163 +5513,7 @@
           <w:iCs/>
           <w:lang w:val="es-CO"/>
         </w:rPr>
-        <w:t>X7 que Mayordomo es su hijo.</w:t>
-      </w:r>
-    </w:p>
-    <w:p>
-      <w:pPr>
-        <w:ind w:left="720"/>
-        <w:rPr>
-          <w:b/>
-          <w:bCs/>
-          <w:i/>
-          <w:iCs/>
-          <w:lang w:val="es-CO"/>
-        </w:rPr>
-      </w:pPr>
-    </w:p>
-    <w:p>
-      <w:pPr>
-        <w:ind w:left="720"/>
-        <w:rPr>
-          <w:lang w:val="es-CO"/>
-        </w:rPr>
-      </w:pPr>
-      <w:r>
-        <w:rPr>
-          <w:lang w:val="es-CO"/>
-        </w:rPr>
-        <w:t xml:space="preserve">Y no tenemos información de quien </w:t>
-      </w:r>
-      <w:proofErr w:type="gramStart"/>
-      <w:r>
-        <w:rPr>
-          <w:lang w:val="es-CO"/>
-        </w:rPr>
-        <w:t xml:space="preserve">es </w:t>
-      </w:r>
-      <w:r>
-        <w:rPr>
-          <w:lang w:val="es-CO"/>
-        </w:rPr>
-        <w:t>?X</w:t>
-      </w:r>
-      <w:proofErr w:type="gramEnd"/>
-      <w:r>
-        <w:rPr>
-          <w:lang w:val="es-CO"/>
-        </w:rPr>
-        <w:t>7</w:t>
-      </w:r>
-      <w:r>
-        <w:rPr>
-          <w:lang w:val="es-CO"/>
-        </w:rPr>
-        <w:t xml:space="preserve">, así que podemos asumir que tiene gran </w:t>
-      </w:r>
-      <w:proofErr w:type="gramStart"/>
-      <w:r>
-        <w:rPr>
-          <w:lang w:val="es-CO"/>
-        </w:rPr>
-        <w:t>status</w:t>
-      </w:r>
-      <w:proofErr w:type="gramEnd"/>
-      <w:r>
-        <w:rPr>
-          <w:lang w:val="es-CO"/>
-        </w:rPr>
-        <w:t>, con</w:t>
-      </w:r>
-      <w:r>
-        <w:rPr>
-          <w:lang w:val="es-CO"/>
-        </w:rPr>
-        <w:t xml:space="preserve"> esto, podemos tener el consecuente de R2: </w:t>
-      </w:r>
-      <w:r>
-        <w:rPr>
-          <w:b/>
-          <w:bCs/>
-          <w:i/>
-          <w:iCs/>
-          <w:lang w:val="es-CO"/>
-        </w:rPr>
-        <w:t>Mayordomo</w:t>
-      </w:r>
-      <w:r>
-        <w:rPr>
-          <w:lang w:val="es-CO"/>
-        </w:rPr>
-        <w:t xml:space="preserve"> </w:t>
-      </w:r>
-      <w:r>
-        <w:rPr>
-          <w:b/>
-          <w:bCs/>
-          <w:i/>
-          <w:iCs/>
-          <w:lang w:val="es-CO"/>
-        </w:rPr>
-        <w:t xml:space="preserve">tiene mejor </w:t>
-      </w:r>
-      <w:proofErr w:type="gramStart"/>
-      <w:r>
-        <w:rPr>
-          <w:b/>
-          <w:bCs/>
-          <w:i/>
-          <w:iCs/>
-          <w:lang w:val="es-CO"/>
-        </w:rPr>
-        <w:t>status</w:t>
-      </w:r>
-      <w:proofErr w:type="gramEnd"/>
-      <w:r>
-        <w:rPr>
-          <w:b/>
-          <w:bCs/>
-          <w:i/>
-          <w:iCs/>
-          <w:lang w:val="es-CO"/>
-        </w:rPr>
-        <w:t xml:space="preserve">. </w:t>
-      </w:r>
-      <w:r>
-        <w:rPr>
-          <w:lang w:val="es-CO"/>
-        </w:rPr>
-        <w:t>Y por lo tanto se nos cumple el consecuente de R1:</w:t>
-      </w:r>
-      <w:r>
-        <w:rPr>
-          <w:b/>
-          <w:bCs/>
-          <w:i/>
-          <w:iCs/>
-          <w:lang w:val="es-CO"/>
-        </w:rPr>
-        <w:t xml:space="preserve"> </w:t>
-      </w:r>
-      <w:r>
-        <w:rPr>
-          <w:b/>
-          <w:bCs/>
-          <w:i/>
-          <w:iCs/>
-          <w:lang w:val="es-CO"/>
-        </w:rPr>
-        <w:t xml:space="preserve">Mayordomo casarse con </w:t>
-      </w:r>
-      <w:r>
-        <w:rPr>
-          <w:b/>
-          <w:bCs/>
-          <w:i/>
-          <w:iCs/>
-          <w:lang w:val="es-CO"/>
-        </w:rPr>
-        <w:t>Mujer</w:t>
+        <w:t>Mayordomo casarse con Mujer</w:t>
       </w:r>
       <w:r>
         <w:rPr>

</xml_diff>